<commit_message>
added new job: jenkins job execution via git commit
</commit_message>
<xml_diff>
--- a/JenkinsCheatSheet.docx
+++ b/JenkinsCheatSheet.docx
@@ -58,7 +58,6 @@
       <w:r>
         <w:t>Jenkins: download “</w:t>
       </w:r>
-      <w:proofErr w:type="spellStart"/>
       <w:r>
         <w:rPr>
           <w:b/>
@@ -66,7 +65,6 @@
         </w:rPr>
         <w:t>jenkins.war</w:t>
       </w:r>
-      <w:proofErr w:type="spellEnd"/>
       <w:r>
         <w:rPr>
           <w:b/>
@@ -150,17 +148,8 @@
           <w:b/>
           <w:bCs/>
         </w:rPr>
-        <w:t xml:space="preserve">java -jar </w:t>
-      </w:r>
-      <w:proofErr w:type="spellStart"/>
-      <w:r>
-        <w:rPr>
-          <w:b/>
-          <w:bCs/>
-        </w:rPr>
-        <w:t>Jenkins.war</w:t>
-      </w:r>
-      <w:proofErr w:type="spellEnd"/>
+        <w:t>java -jar Jenkins.war</w:t>
+      </w:r>
       <w:r>
         <w:t xml:space="preserve">” default port id </w:t>
       </w:r>
@@ -170,6 +159,29 @@
           <w:bCs/>
         </w:rPr>
         <w:t>8080</w:t>
+      </w:r>
+    </w:p>
+    <w:p>
+      <w:pPr>
+        <w:pStyle w:val="ListParagraph"/>
+        <w:numPr>
+          <w:ilvl w:val="0"/>
+          <w:numId w:val="1"/>
+        </w:numPr>
+      </w:pPr>
+      <w:r>
+        <w:rPr>
+          <w:b/>
+          <w:bCs/>
+        </w:rPr>
+        <w:t xml:space="preserve">Password loc: </w:t>
+      </w:r>
+      <w:r>
+        <w:rPr>
+          <w:b/>
+          <w:bCs/>
+        </w:rPr>
+        <w:t>C:\Users\ashusai\.jenkins\secrets\initialAdminPassword</w:t>
       </w:r>
     </w:p>
     <w:p>
@@ -354,15 +366,7 @@
         </w:numPr>
       </w:pPr>
       <w:r>
-        <w:t xml:space="preserve"> Copy and place the </w:t>
-      </w:r>
-      <w:proofErr w:type="spellStart"/>
-      <w:r>
-        <w:t>jenkins.war</w:t>
-      </w:r>
-      <w:proofErr w:type="spellEnd"/>
-      <w:r>
-        <w:t xml:space="preserve"> to </w:t>
+        <w:t xml:space="preserve"> Copy and place the jenkins.war to </w:t>
       </w:r>
       <w:r>
         <w:rPr>
@@ -405,113 +409,252 @@
         <w:t>omcat</w:t>
       </w:r>
       <w:r>
+        <w:t>: Go to cmd prompt and run:  E:\Tomcat\bin\</w:t>
+      </w:r>
+      <w:r>
+        <w:rPr>
+          <w:b/>
+          <w:bCs/>
+        </w:rPr>
+        <w:t>startup.bat</w:t>
+      </w:r>
+    </w:p>
+    <w:p>
+      <w:pPr>
+        <w:pStyle w:val="ListParagraph"/>
+        <w:numPr>
+          <w:ilvl w:val="0"/>
+          <w:numId w:val="2"/>
+        </w:numPr>
+      </w:pPr>
+      <w:r>
+        <w:t xml:space="preserve">Shutdown Tomcat: </w:t>
+      </w:r>
+      <w:r>
+        <w:rPr>
+          <w:b/>
+          <w:bCs/>
+        </w:rPr>
+        <w:t>shutdown.bat</w:t>
+      </w:r>
+    </w:p>
+    <w:p>
+      <w:pPr>
+        <w:pStyle w:val="ListParagraph"/>
+        <w:numPr>
+          <w:ilvl w:val="0"/>
+          <w:numId w:val="2"/>
+        </w:numPr>
+      </w:pPr>
+      <w:r>
+        <w:t>Verify tomcat is running</w:t>
+      </w:r>
+      <w:r>
+        <w:rPr>
+          <w:b/>
+          <w:bCs/>
+        </w:rPr>
+        <w:t>: Tomcat default port is 8080</w:t>
+      </w:r>
+    </w:p>
+    <w:p>
+      <w:pPr>
+        <w:pStyle w:val="ListParagraph"/>
+        <w:numPr>
+          <w:ilvl w:val="0"/>
+          <w:numId w:val="2"/>
+        </w:numPr>
+        <w:rPr>
+          <w:b/>
+          <w:bCs/>
+        </w:rPr>
+      </w:pPr>
+      <w:r>
+        <w:rPr>
+          <w:b/>
+          <w:bCs/>
+        </w:rPr>
+        <w:t xml:space="preserve">Verify Jenkins: </w:t>
+      </w:r>
+      <w:r>
+        <w:rPr>
+          <w:b/>
+          <w:bCs/>
+        </w:rPr>
+        <w:t>localhost:8080/Jenkins</w:t>
+      </w:r>
+    </w:p>
+    <w:p>
+      <w:pPr>
+        <w:rPr>
+          <w:b/>
+          <w:bCs/>
+        </w:rPr>
+      </w:pPr>
+      <w:r>
+        <w:rPr>
+          <w:b/>
+          <w:bCs/>
+        </w:rPr>
+        <w:t>How to start standalone Jenkins on different port</w:t>
+      </w:r>
+    </w:p>
+    <w:p>
+      <w:pPr>
+        <w:pStyle w:val="ListParagraph"/>
+        <w:numPr>
+          <w:ilvl w:val="0"/>
+          <w:numId w:val="4"/>
+        </w:numPr>
+        <w:rPr>
+          <w:b/>
+          <w:bCs/>
+        </w:rPr>
+      </w:pPr>
+      <w:r>
+        <w:rPr>
+          <w:b/>
+          <w:bCs/>
+        </w:rPr>
+        <w:t>java -jar jenkins.war --httpPort=9090</w:t>
+      </w:r>
+    </w:p>
+    <w:p>
+      <w:r>
+        <w:rPr>
+          <w:b/>
+          <w:bCs/>
+        </w:rPr>
+        <w:t>NOTE</w:t>
+      </w:r>
+      <w:r>
         <w:t xml:space="preserve">: </w:t>
       </w:r>
       <w:r>
-        <w:t xml:space="preserve">Go to </w:t>
-      </w:r>
-      <w:proofErr w:type="spellStart"/>
-      <w:r>
-        <w:t>cmd</w:t>
-      </w:r>
-      <w:proofErr w:type="spellEnd"/>
-      <w:r>
-        <w:t xml:space="preserve"> prompt and run:  E:\Tomcat\bin\</w:t>
-      </w:r>
-      <w:r>
-        <w:rPr>
-          <w:b/>
-          <w:bCs/>
-        </w:rPr>
-        <w:t>startup.bat</w:t>
-      </w:r>
-    </w:p>
-    <w:p>
-      <w:pPr>
-        <w:pStyle w:val="ListParagraph"/>
-        <w:numPr>
-          <w:ilvl w:val="0"/>
-          <w:numId w:val="2"/>
-        </w:numPr>
-      </w:pPr>
-      <w:r>
-        <w:t xml:space="preserve">Shutdown Tomcat: </w:t>
-      </w:r>
-      <w:r>
-        <w:rPr>
-          <w:b/>
-          <w:bCs/>
-        </w:rPr>
-        <w:t>shutdown.bat</w:t>
-      </w:r>
-    </w:p>
-    <w:p>
-      <w:pPr>
-        <w:pStyle w:val="ListParagraph"/>
-        <w:numPr>
-          <w:ilvl w:val="0"/>
-          <w:numId w:val="2"/>
-        </w:numPr>
-      </w:pPr>
-      <w:r>
-        <w:t>Verify tomcat is running</w:t>
-      </w:r>
-      <w:r>
-        <w:rPr>
-          <w:b/>
-          <w:bCs/>
-        </w:rPr>
-        <w:t>: Tomcat default port is 8080</w:t>
-      </w:r>
-    </w:p>
-    <w:p>
-      <w:pPr>
-        <w:pStyle w:val="ListParagraph"/>
-        <w:numPr>
-          <w:ilvl w:val="0"/>
-          <w:numId w:val="2"/>
-        </w:numPr>
-        <w:rPr>
-          <w:b/>
-          <w:bCs/>
-        </w:rPr>
-      </w:pPr>
-      <w:r>
-        <w:rPr>
-          <w:b/>
-          <w:bCs/>
-        </w:rPr>
-        <w:t xml:space="preserve">Verify Jenkins: </w:t>
-      </w:r>
-      <w:r>
-        <w:rPr>
-          <w:b/>
-          <w:bCs/>
-        </w:rPr>
-        <w:t>localhost:8080/</w:t>
-      </w:r>
-      <w:r>
-        <w:rPr>
-          <w:b/>
-          <w:bCs/>
-        </w:rPr>
-        <w:t>Jenkins</w:t>
-      </w:r>
-    </w:p>
-    <w:p>
-      <w:pPr>
-        <w:rPr>
-          <w:b/>
-          <w:bCs/>
-        </w:rPr>
-      </w:pPr>
-      <w:r>
-        <w:rPr>
-          <w:b/>
-          <w:bCs/>
-        </w:rPr>
-        <w:t>How to start standalone Jenkins on different port</w:t>
-      </w:r>
+        <w:t>User can verify to create a jobs and check that job is visible on both the running jenkins</w:t>
+      </w:r>
+    </w:p>
+    <w:p/>
+    <w:p>
+      <w:r>
+        <w:t>====================</w:t>
+      </w:r>
+      <w:r>
+        <w:t>==============</w:t>
+      </w:r>
+      <w:r>
+        <w:t>TUTORIAL</w:t>
+      </w:r>
+      <w:r>
+        <w:t xml:space="preserve"> </w:t>
+      </w:r>
+      <w:r>
+        <w:t>3</w:t>
+      </w:r>
+      <w:r>
+        <w:t>=========================================</w:t>
+      </w:r>
+    </w:p>
+    <w:p>
+      <w:r>
+        <w:rPr>
+          <w:b/>
+          <w:bCs/>
+          <w:highlight w:val="yellow"/>
+        </w:rPr>
+        <w:t>How to change home directory</w:t>
+      </w:r>
+      <w:r>
+        <w:t>: default install in user profile: C:\Users\ashusai\.jenkins</w:t>
+      </w:r>
+      <w:r>
+        <w:t xml:space="preserve"> </w:t>
+      </w:r>
+    </w:p>
+    <w:p>
+      <w:pPr>
+        <w:rPr>
+          <w:b/>
+          <w:bCs/>
+        </w:rPr>
+      </w:pPr>
+      <w:r>
+        <w:rPr>
+          <w:b/>
+          <w:bCs/>
+        </w:rPr>
+        <w:t>WHY?</w:t>
+      </w:r>
+    </w:p>
+    <w:p>
+      <w:pPr>
+        <w:ind w:firstLine="720"/>
+        <w:rPr>
+          <w:b/>
+          <w:bCs/>
+        </w:rPr>
+      </w:pPr>
+      <w:r>
+        <w:rPr>
+          <w:b/>
+          <w:bCs/>
+        </w:rPr>
+        <w:t xml:space="preserve">Ans: </w:t>
+      </w:r>
+    </w:p>
+    <w:p>
+      <w:pPr>
+        <w:ind w:left="720"/>
+        <w:rPr>
+          <w:b/>
+          <w:bCs/>
+        </w:rPr>
+      </w:pPr>
+      <w:r>
+        <w:rPr>
+          <w:b/>
+          <w:bCs/>
+        </w:rPr>
+        <w:t>1. This default directory store everything related to jenkins such logs, plugin and jo</w:t>
+      </w:r>
+      <w:r>
+        <w:rPr>
+          <w:b/>
+          <w:bCs/>
+        </w:rPr>
+        <w:t>b</w:t>
+      </w:r>
+      <w:r>
+        <w:rPr>
+          <w:b/>
+          <w:bCs/>
+        </w:rPr>
+        <w:t xml:space="preserve">s. Due less space in c:/ </w:t>
+      </w:r>
+    </w:p>
+    <w:p>
+      <w:pPr>
+        <w:ind w:firstLine="720"/>
+        <w:rPr>
+          <w:b/>
+          <w:bCs/>
+        </w:rPr>
+      </w:pPr>
+      <w:r>
+        <w:rPr>
+          <w:b/>
+          <w:bCs/>
+        </w:rPr>
+        <w:t>2.  Project need</w:t>
+      </w:r>
+    </w:p>
+    <w:p>
+      <w:pPr>
+        <w:rPr>
+          <w:b/>
+          <w:bCs/>
+        </w:rPr>
+      </w:pPr>
     </w:p>
     <w:p>
       <w:pPr>
@@ -530,216 +673,6 @@
           <w:b/>
           <w:bCs/>
         </w:rPr>
-        <w:t xml:space="preserve">java -jar </w:t>
-      </w:r>
-      <w:proofErr w:type="spellStart"/>
-      <w:r>
-        <w:rPr>
-          <w:b/>
-          <w:bCs/>
-        </w:rPr>
-        <w:t>jenkins.war</w:t>
-      </w:r>
-      <w:proofErr w:type="spellEnd"/>
-      <w:r>
-        <w:rPr>
-          <w:b/>
-          <w:bCs/>
-        </w:rPr>
-        <w:t xml:space="preserve"> --</w:t>
-      </w:r>
-      <w:proofErr w:type="spellStart"/>
-      <w:r>
-        <w:rPr>
-          <w:b/>
-          <w:bCs/>
-        </w:rPr>
-        <w:t>httpPort</w:t>
-      </w:r>
-      <w:proofErr w:type="spellEnd"/>
-      <w:r>
-        <w:rPr>
-          <w:b/>
-          <w:bCs/>
-        </w:rPr>
-        <w:t>=9090</w:t>
-      </w:r>
-    </w:p>
-    <w:p>
-      <w:r>
-        <w:rPr>
-          <w:b/>
-          <w:bCs/>
-        </w:rPr>
-        <w:t>NOTE</w:t>
-      </w:r>
-      <w:r>
-        <w:t xml:space="preserve">: </w:t>
-      </w:r>
-      <w:r>
-        <w:t xml:space="preserve">User can verify to create a jobs and check that job is visible on both the running </w:t>
-      </w:r>
-      <w:proofErr w:type="spellStart"/>
-      <w:r>
-        <w:t>jenkins</w:t>
-      </w:r>
-      <w:proofErr w:type="spellEnd"/>
-    </w:p>
-    <w:p/>
-    <w:p>
-      <w:r>
-        <w:t>====================</w:t>
-      </w:r>
-      <w:r>
-        <w:t>==============</w:t>
-      </w:r>
-      <w:r>
-        <w:t>TUTORIAL</w:t>
-      </w:r>
-      <w:r>
-        <w:t xml:space="preserve"> </w:t>
-      </w:r>
-      <w:r>
-        <w:t>3</w:t>
-      </w:r>
-      <w:r>
-        <w:t>=========================================</w:t>
-      </w:r>
-    </w:p>
-    <w:p>
-      <w:r>
-        <w:rPr>
-          <w:b/>
-          <w:bCs/>
-          <w:highlight w:val="yellow"/>
-        </w:rPr>
-        <w:t>How to change home directory</w:t>
-      </w:r>
-      <w:r>
-        <w:t>: default install in user profile: C:\Users\ashusai\.jenkins</w:t>
-      </w:r>
-      <w:r>
-        <w:t xml:space="preserve"> </w:t>
-      </w:r>
-    </w:p>
-    <w:p>
-      <w:pPr>
-        <w:rPr>
-          <w:b/>
-          <w:bCs/>
-        </w:rPr>
-      </w:pPr>
-      <w:r>
-        <w:rPr>
-          <w:b/>
-          <w:bCs/>
-        </w:rPr>
-        <w:t>WHY?</w:t>
-      </w:r>
-    </w:p>
-    <w:p>
-      <w:pPr>
-        <w:ind w:firstLine="720"/>
-        <w:rPr>
-          <w:b/>
-          <w:bCs/>
-        </w:rPr>
-      </w:pPr>
-      <w:r>
-        <w:rPr>
-          <w:b/>
-          <w:bCs/>
-        </w:rPr>
-        <w:t xml:space="preserve">Ans: </w:t>
-      </w:r>
-    </w:p>
-    <w:p>
-      <w:pPr>
-        <w:ind w:left="720"/>
-        <w:rPr>
-          <w:b/>
-          <w:bCs/>
-        </w:rPr>
-      </w:pPr>
-      <w:r>
-        <w:rPr>
-          <w:b/>
-          <w:bCs/>
-        </w:rPr>
-        <w:t xml:space="preserve">1. This default directory store everything related to </w:t>
-      </w:r>
-      <w:proofErr w:type="spellStart"/>
-      <w:r>
-        <w:rPr>
-          <w:b/>
-          <w:bCs/>
-        </w:rPr>
-        <w:t>jenkins</w:t>
-      </w:r>
-      <w:proofErr w:type="spellEnd"/>
-      <w:r>
-        <w:rPr>
-          <w:b/>
-          <w:bCs/>
-        </w:rPr>
-        <w:t xml:space="preserve"> such logs, plugin and jo</w:t>
-      </w:r>
-      <w:r>
-        <w:rPr>
-          <w:b/>
-          <w:bCs/>
-        </w:rPr>
-        <w:t>b</w:t>
-      </w:r>
-      <w:r>
-        <w:rPr>
-          <w:b/>
-          <w:bCs/>
-        </w:rPr>
-        <w:t xml:space="preserve">s. Due less space in c:/ </w:t>
-      </w:r>
-    </w:p>
-    <w:p>
-      <w:pPr>
-        <w:ind w:firstLine="720"/>
-        <w:rPr>
-          <w:b/>
-          <w:bCs/>
-        </w:rPr>
-      </w:pPr>
-      <w:r>
-        <w:rPr>
-          <w:b/>
-          <w:bCs/>
-        </w:rPr>
-        <w:t>2.  Project need</w:t>
-      </w:r>
-    </w:p>
-    <w:p>
-      <w:pPr>
-        <w:rPr>
-          <w:b/>
-          <w:bCs/>
-        </w:rPr>
-      </w:pPr>
-    </w:p>
-    <w:p>
-      <w:pPr>
-        <w:pStyle w:val="ListParagraph"/>
-        <w:numPr>
-          <w:ilvl w:val="0"/>
-          <w:numId w:val="4"/>
-        </w:numPr>
-        <w:rPr>
-          <w:b/>
-          <w:bCs/>
-        </w:rPr>
-      </w:pPr>
-      <w:r>
-        <w:rPr>
-          <w:b/>
-          <w:bCs/>
-        </w:rPr>
         <w:t>How to check your home dir.</w:t>
       </w:r>
     </w:p>
@@ -748,23 +681,8 @@
         <w:pStyle w:val="ListParagraph"/>
       </w:pPr>
       <w:r>
-        <w:t xml:space="preserve">#start your </w:t>
-      </w:r>
-      <w:proofErr w:type="spellStart"/>
-      <w:r>
-        <w:t>jenkins</w:t>
-      </w:r>
-      <w:proofErr w:type="spellEnd"/>
-      <w:r>
-        <w:t xml:space="preserve"> and click on manage </w:t>
-      </w:r>
-      <w:proofErr w:type="spellStart"/>
-      <w:r>
-        <w:t>jenkins</w:t>
-      </w:r>
-      <w:proofErr w:type="spellEnd"/>
-      <w:r>
-        <w:t>. Click on configure system</w:t>
+        <w:lastRenderedPageBreak/>
+        <w:t>#start your jenkins and click on manage jenkins. Click on configure system</w:t>
       </w:r>
     </w:p>
     <w:p>
@@ -797,15 +715,7 @@
         </w:numPr>
       </w:pPr>
       <w:r>
-        <w:t xml:space="preserve">Create a new folder where you </w:t>
-      </w:r>
-      <w:proofErr w:type="spellStart"/>
-      <w:r>
-        <w:t>jenkins.war</w:t>
-      </w:r>
-      <w:proofErr w:type="spellEnd"/>
-      <w:r>
-        <w:t xml:space="preserve"> file is located:</w:t>
+        <w:t>Create a new folder where you jenkins.war file is located:</w:t>
       </w:r>
     </w:p>
     <w:p>
@@ -844,50 +754,10 @@
           <w:b/>
           <w:bCs/>
         </w:rPr>
-        <w:t>C:\Users\</w:t>
-      </w:r>
-      <w:proofErr w:type="spellStart"/>
-      <w:r>
-        <w:rPr>
-          <w:b/>
-          <w:bCs/>
-        </w:rPr>
-        <w:t>ashusai</w:t>
-      </w:r>
-      <w:proofErr w:type="spellEnd"/>
-      <w:r>
-        <w:rPr>
-          <w:b/>
-          <w:bCs/>
-        </w:rPr>
-        <w:t>\.</w:t>
-      </w:r>
-      <w:proofErr w:type="spellStart"/>
-      <w:r>
-        <w:rPr>
-          <w:b/>
-          <w:bCs/>
-        </w:rPr>
-        <w:t>jenkins</w:t>
-      </w:r>
-      <w:proofErr w:type="spellEnd"/>
-      <w:r>
-        <w:rPr>
-          <w:b/>
-          <w:bCs/>
-        </w:rPr>
-        <w:t>\</w:t>
-      </w:r>
-      <w:r>
-        <w:t>] and paste into new location(E:\Jenkins\</w:t>
-      </w:r>
-      <w:proofErr w:type="spellStart"/>
-      <w:r>
-        <w:t>Jenkins_Home</w:t>
-      </w:r>
-      <w:proofErr w:type="spellEnd"/>
-      <w:r>
-        <w:t>)</w:t>
+        <w:t>C:\Users\ashusai\.jenkins\</w:t>
+      </w:r>
+      <w:r>
+        <w:t>] and paste into new location(E:\Jenkins\Jenkins_Home)</w:t>
       </w:r>
     </w:p>
     <w:p>
@@ -909,13 +779,8 @@
         <w:t>JENKINS_HOME</w:t>
       </w:r>
       <w:r>
-        <w:t xml:space="preserve"> and set to new </w:t>
-      </w:r>
-      <w:proofErr w:type="spellStart"/>
-      <w:r>
-        <w:t>dir</w:t>
-      </w:r>
-      <w:proofErr w:type="spellEnd"/>
+        <w:t xml:space="preserve"> and set to new dir</w:t>
+      </w:r>
     </w:p>
     <w:p>
       <w:pPr>
@@ -1158,23 +1023,7 @@
         </w:numPr>
       </w:pPr>
       <w:r>
-        <w:t xml:space="preserve">Test the </w:t>
-      </w:r>
-      <w:proofErr w:type="spellStart"/>
-      <w:r>
-        <w:t>jenkins</w:t>
-      </w:r>
-      <w:proofErr w:type="spellEnd"/>
-      <w:r>
-        <w:t xml:space="preserve"> </w:t>
-      </w:r>
-      <w:proofErr w:type="spellStart"/>
-      <w:r>
-        <w:t>cmd</w:t>
-      </w:r>
-      <w:proofErr w:type="spellEnd"/>
-      <w:r>
-        <w:t xml:space="preserve"> line is working</w:t>
+        <w:t>Test the jenkins cmd line is working</w:t>
       </w:r>
     </w:p>
     <w:p>
@@ -1251,35 +1100,7 @@
           <w:b/>
           <w:bCs/>
         </w:rPr>
-        <w:t xml:space="preserve">HOW TO CREATE USERS </w:t>
-      </w:r>
-      <w:r>
-        <w:rPr>
-          <w:b/>
-          <w:bCs/>
-        </w:rPr>
-        <w:t xml:space="preserve">+ </w:t>
-      </w:r>
-      <w:r>
-        <w:rPr>
-          <w:b/>
-          <w:bCs/>
-        </w:rPr>
-        <w:t>MANAGE</w:t>
-      </w:r>
-      <w:r>
-        <w:rPr>
-          <w:b/>
-          <w:bCs/>
-        </w:rPr>
-        <w:t xml:space="preserve"> + </w:t>
-      </w:r>
-      <w:r>
-        <w:rPr>
-          <w:b/>
-          <w:bCs/>
-        </w:rPr>
-        <w:t>ASSIGN ROLES</w:t>
+        <w:t>HOW TO CREATE USERS + MANAGE + ASSIGN ROLES</w:t>
       </w:r>
     </w:p>
     <w:p>
@@ -1388,10 +1209,7 @@
         </w:numPr>
       </w:pPr>
       <w:r>
-        <w:t>Go to Manage Jenkins</w:t>
-      </w:r>
-      <w:r>
-        <w:t xml:space="preserve"> -&gt; Manage plugins</w:t>
+        <w:t>Go to Manage Jenkins -&gt; Manage plugins</w:t>
       </w:r>
     </w:p>
     <w:p>
@@ -1403,6 +1221,7 @@
         </w:numPr>
       </w:pPr>
       <w:r>
+        <w:lastRenderedPageBreak/>
         <w:t>Role-based Authorization Strategy in Install Available plugin section</w:t>
       </w:r>
     </w:p>
@@ -1415,7 +1234,6 @@
         </w:numPr>
       </w:pPr>
       <w:r>
-        <w:lastRenderedPageBreak/>
         <w:t>R</w:t>
       </w:r>
       <w:r>
@@ -1560,15 +1378,7 @@
         </w:numPr>
       </w:pPr>
       <w:r>
-        <w:t xml:space="preserve">If you want to display on </w:t>
-      </w:r>
-      <w:proofErr w:type="spellStart"/>
-      <w:r>
-        <w:t>jenkins</w:t>
-      </w:r>
-      <w:proofErr w:type="spellEnd"/>
-      <w:r>
-        <w:t xml:space="preserve"> system enter text on "</w:t>
+        <w:t>If you want to display on jenkins system enter text on "</w:t>
       </w:r>
       <w:r>
         <w:rPr>
@@ -1643,15 +1453,7 @@
         </w:numPr>
       </w:pPr>
       <w:r>
-        <w:t xml:space="preserve">Manage </w:t>
-      </w:r>
-      <w:proofErr w:type="spellStart"/>
-      <w:r>
-        <w:t>jenkins</w:t>
-      </w:r>
-      <w:proofErr w:type="spellEnd"/>
-      <w:r>
-        <w:t>- configuration</w:t>
+        <w:t>Manage jenkins- configuration</w:t>
       </w:r>
     </w:p>
     <w:p>
@@ -1847,15 +1649,7 @@
         <w:t xml:space="preserve">Poll SCM/SCM checkout retry count: </w:t>
       </w:r>
       <w:r>
-        <w:t xml:space="preserve">It will connect to the repo. to get the latest information. If it fails what it the max. retry count our </w:t>
-      </w:r>
-      <w:proofErr w:type="spellStart"/>
-      <w:r>
-        <w:t>jenkins</w:t>
-      </w:r>
-      <w:proofErr w:type="spellEnd"/>
-      <w:r>
-        <w:t xml:space="preserve"> do</w:t>
+        <w:t>It will connect to the repo. to get the latest information. If it fails what it the max. retry count our jenkins do</w:t>
       </w:r>
       <w:r>
         <w:t>.</w:t>
@@ -1968,10 +1762,7 @@
         <w:t xml:space="preserve">Jenkins URL: </w:t>
       </w:r>
       <w:r>
-        <w:t>you</w:t>
-      </w:r>
-      <w:r>
-        <w:t xml:space="preserve"> can use </w:t>
+        <w:t xml:space="preserve">you can use </w:t>
       </w:r>
       <w:r>
         <w:rPr>
@@ -2114,14 +1905,7 @@
           <w:b/>
           <w:bCs/>
         </w:rPr>
-        <w:t>Check</w:t>
-      </w:r>
-      <w:r>
-        <w:rPr>
-          <w:b/>
-          <w:bCs/>
-        </w:rPr>
-        <w:t>ed</w:t>
+        <w:t>Checked</w:t>
       </w:r>
       <w:r>
         <w:rPr>
@@ -2154,13 +1938,8 @@
       <w:r>
         <w:t xml:space="preserve">below </w:t>
       </w:r>
-      <w:proofErr w:type="spellStart"/>
-      <w:r>
-        <w:t>url</w:t>
-      </w:r>
-      <w:proofErr w:type="spellEnd"/>
-      <w:r>
-        <w:t xml:space="preserve"> </w:t>
+      <w:r>
+        <w:t xml:space="preserve">url </w:t>
       </w:r>
     </w:p>
     <w:p>
@@ -2186,39 +1965,7 @@
           <w:b/>
           <w:bCs/>
         </w:rPr>
-        <w:t>localhost:8080/job/</w:t>
-      </w:r>
-      <w:proofErr w:type="spellStart"/>
-      <w:r>
-        <w:rPr>
-          <w:b/>
-          <w:bCs/>
-        </w:rPr>
-        <w:t>Job_creation</w:t>
-      </w:r>
-      <w:proofErr w:type="spellEnd"/>
-      <w:r>
-        <w:rPr>
-          <w:b/>
-          <w:bCs/>
-        </w:rPr>
-        <w:t>/</w:t>
-      </w:r>
-      <w:proofErr w:type="spellStart"/>
-      <w:r>
-        <w:rPr>
-          <w:b/>
-          <w:bCs/>
-        </w:rPr>
-        <w:t>build?token</w:t>
-      </w:r>
-      <w:proofErr w:type="spellEnd"/>
-      <w:r>
-        <w:rPr>
-          <w:b/>
-          <w:bCs/>
-        </w:rPr>
-        <w:t>=1234</w:t>
+        <w:t>localhost:8080/job/Job_creation/build?token=1234</w:t>
       </w:r>
     </w:p>
     <w:p>
@@ -2247,7 +1994,6 @@
           <w:b/>
           <w:bCs/>
         </w:rPr>
-        <w:lastRenderedPageBreak/>
         <w:t>HOW TO RUN CHAIN JOBS EXECUTION</w:t>
       </w:r>
       <w:r>
@@ -2304,17 +2050,8 @@
           <w:b/>
           <w:bCs/>
         </w:rPr>
-        <w:t xml:space="preserve">For </w:t>
-      </w:r>
-      <w:proofErr w:type="spellStart"/>
-      <w:r>
-        <w:rPr>
-          <w:b/>
-          <w:bCs/>
-        </w:rPr>
-        <w:t>eg</w:t>
-      </w:r>
-      <w:proofErr w:type="spellEnd"/>
+        <w:t>For eg</w:t>
+      </w:r>
       <w:r>
         <w:rPr>
           <w:b/>
@@ -2360,31 +2097,8 @@
           <w:b/>
           <w:bCs/>
         </w:rPr>
-        <w:t xml:space="preserve"> </w:t>
-      </w:r>
-      <w:proofErr w:type="spellStart"/>
-      <w:r>
-        <w:rPr>
-          <w:b/>
-          <w:bCs/>
-        </w:rPr>
-        <w:t>Job_</w:t>
-      </w:r>
-      <w:r>
-        <w:rPr>
-          <w:b/>
-          <w:bCs/>
-        </w:rPr>
-        <w:t>C</w:t>
-      </w:r>
-      <w:r>
-        <w:rPr>
-          <w:b/>
-          <w:bCs/>
-        </w:rPr>
-        <w:t>reation</w:t>
-      </w:r>
-      <w:proofErr w:type="spellEnd"/>
+        <w:t xml:space="preserve"> Job_Creation</w:t>
+      </w:r>
     </w:p>
     <w:p>
       <w:pPr>
@@ -2458,15 +2172,7 @@
         <w:t xml:space="preserve"> </w:t>
       </w:r>
       <w:r>
-        <w:t>Open chain_exec_project1 -&gt; configure -&gt; Under Build Triggers-&gt; select Build after other projects are built and enter the project name to check: "</w:t>
-      </w:r>
-      <w:proofErr w:type="spellStart"/>
-      <w:r>
-        <w:t>Job_creation</w:t>
-      </w:r>
-      <w:proofErr w:type="spellEnd"/>
-      <w:r>
-        <w:t>"</w:t>
+        <w:t>Open chain_exec_project1 -&gt; configure -&gt; Under Build Triggers-&gt; select Build after other projects are built and enter the project name to check: "Job_creation"</w:t>
       </w:r>
     </w:p>
     <w:p>
@@ -2508,6 +2214,88 @@
           <w:b/>
           <w:bCs/>
         </w:rPr>
+        <w:t xml:space="preserve">TUTORIAL 8 </w:t>
+      </w:r>
+      <w:r>
+        <w:rPr>
+          <w:b/>
+          <w:bCs/>
+        </w:rPr>
+        <w:t>Jenkins Integration with Git(SCM)</w:t>
+      </w:r>
+      <w:r>
+        <w:t>==============================</w:t>
+      </w:r>
+    </w:p>
+    <w:p>
+      <w:pPr>
+        <w:pStyle w:val="ListParagraph"/>
+        <w:numPr>
+          <w:ilvl w:val="0"/>
+          <w:numId w:val="17"/>
+        </w:numPr>
+      </w:pPr>
+      <w:r>
+        <w:t>Create a robot test</w:t>
+      </w:r>
+    </w:p>
+    <w:p>
+      <w:pPr>
+        <w:pStyle w:val="ListParagraph"/>
+        <w:numPr>
+          <w:ilvl w:val="0"/>
+          <w:numId w:val="17"/>
+        </w:numPr>
+      </w:pPr>
+      <w:r>
+        <w:t>Create jenkins job to run the robot test</w:t>
+      </w:r>
+    </w:p>
+    <w:p>
+      <w:pPr>
+        <w:pStyle w:val="ListParagraph"/>
+        <w:numPr>
+          <w:ilvl w:val="0"/>
+          <w:numId w:val="17"/>
+        </w:numPr>
+      </w:pPr>
+      <w:r>
+        <w:t>Add project to GIT and GITHUB</w:t>
+      </w:r>
+    </w:p>
+    <w:p>
+      <w:pPr>
+        <w:pStyle w:val="ListParagraph"/>
+      </w:pPr>
+    </w:p>
+    <w:p>
+      <w:r>
+        <w:rPr>
+          <w:highlight w:val="yellow"/>
+        </w:rPr>
+        <w:t>********** Git integration need to learn *************</w:t>
+      </w:r>
+    </w:p>
+    <w:p>
+      <w:pPr>
+        <w:rPr>
+          <w:b/>
+          <w:bCs/>
+        </w:rPr>
+      </w:pPr>
+    </w:p>
+    <w:p>
+      <w:r>
+        <w:t>==========</w:t>
+      </w:r>
+      <w:r>
+        <w:t>=====</w:t>
+      </w:r>
+      <w:r>
+        <w:rPr>
+          <w:b/>
+          <w:bCs/>
+        </w:rPr>
         <w:t xml:space="preserve">TUTORIAL </w:t>
       </w:r>
       <w:r>
@@ -2515,7 +2303,7 @@
           <w:b/>
           <w:bCs/>
         </w:rPr>
-        <w:t>8</w:t>
+        <w:t>9</w:t>
       </w:r>
       <w:r>
         <w:rPr>
@@ -2529,136 +2317,15 @@
           <w:b/>
           <w:bCs/>
         </w:rPr>
-        <w:t>Jenkins Integration with Git(SCM)</w:t>
+        <w:t>Jenkins Integration with catlight</w:t>
       </w:r>
       <w:r>
         <w:t>==============================</w:t>
       </w:r>
     </w:p>
     <w:p>
-      <w:pPr>
-        <w:pStyle w:val="ListParagraph"/>
-        <w:numPr>
-          <w:ilvl w:val="0"/>
-          <w:numId w:val="17"/>
-        </w:numPr>
-      </w:pPr>
-      <w:r>
-        <w:t>Create a robot test</w:t>
-      </w:r>
-    </w:p>
-    <w:p>
-      <w:pPr>
-        <w:pStyle w:val="ListParagraph"/>
-        <w:numPr>
-          <w:ilvl w:val="0"/>
-          <w:numId w:val="17"/>
-        </w:numPr>
-      </w:pPr>
-      <w:r>
-        <w:t xml:space="preserve">Create </w:t>
-      </w:r>
-      <w:proofErr w:type="spellStart"/>
-      <w:r>
-        <w:t>jenkins</w:t>
-      </w:r>
-      <w:proofErr w:type="spellEnd"/>
-      <w:r>
-        <w:t xml:space="preserve"> job to run the robot test</w:t>
-      </w:r>
-    </w:p>
-    <w:p>
-      <w:pPr>
-        <w:pStyle w:val="ListParagraph"/>
-        <w:numPr>
-          <w:ilvl w:val="0"/>
-          <w:numId w:val="17"/>
-        </w:numPr>
-      </w:pPr>
-      <w:r>
-        <w:t>Add project to GIT and GITHUB</w:t>
-      </w:r>
-    </w:p>
-    <w:p>
-      <w:pPr>
-        <w:pStyle w:val="ListParagraph"/>
-      </w:pPr>
-    </w:p>
-    <w:p>
-      <w:r>
-        <w:rPr>
-          <w:highlight w:val="yellow"/>
-        </w:rPr>
-        <w:t>********** Git integration need to learn *************</w:t>
-      </w:r>
-    </w:p>
-    <w:p>
-      <w:pPr>
-        <w:rPr>
-          <w:b/>
-          <w:bCs/>
-        </w:rPr>
-      </w:pPr>
-    </w:p>
-    <w:p>
-      <w:r>
-        <w:t>==========</w:t>
-      </w:r>
-      <w:r>
-        <w:t>=====</w:t>
-      </w:r>
-      <w:r>
-        <w:rPr>
-          <w:b/>
-          <w:bCs/>
-        </w:rPr>
-        <w:t xml:space="preserve">TUTORIAL </w:t>
-      </w:r>
-      <w:r>
-        <w:rPr>
-          <w:b/>
-          <w:bCs/>
-        </w:rPr>
-        <w:t>9</w:t>
-      </w:r>
-      <w:r>
-        <w:rPr>
-          <w:b/>
-          <w:bCs/>
-        </w:rPr>
-        <w:t xml:space="preserve"> </w:t>
-      </w:r>
-      <w:r>
-        <w:rPr>
-          <w:b/>
-          <w:bCs/>
-        </w:rPr>
-        <w:t xml:space="preserve">Jenkins Integration with </w:t>
-      </w:r>
-      <w:proofErr w:type="spellStart"/>
-      <w:r>
-        <w:rPr>
-          <w:b/>
-          <w:bCs/>
-        </w:rPr>
-        <w:t>catlight</w:t>
-      </w:r>
-      <w:proofErr w:type="spellEnd"/>
-      <w:r>
-        <w:t>==============================</w:t>
-      </w:r>
-    </w:p>
-    <w:p>
-      <w:r>
-        <w:t xml:space="preserve">Install </w:t>
-      </w:r>
-      <w:proofErr w:type="spellStart"/>
-      <w:r>
-        <w:t>Catlight</w:t>
-      </w:r>
-      <w:proofErr w:type="spellEnd"/>
-      <w:r>
-        <w:t xml:space="preserve">: </w:t>
+      <w:r>
+        <w:t xml:space="preserve">Install Catlight: </w:t>
       </w:r>
       <w:hyperlink r:id="rId9" w:history="1">
         <w:r>
@@ -2760,43 +2427,7 @@
           <w:bCs/>
           <w:highlight w:val="yellow"/>
         </w:rPr>
-        <w:t xml:space="preserve">java -jar </w:t>
-      </w:r>
-      <w:proofErr w:type="spellStart"/>
-      <w:r>
-        <w:rPr>
-          <w:b/>
-          <w:bCs/>
-          <w:highlight w:val="yellow"/>
-        </w:rPr>
-        <w:t>jenkins.war</w:t>
-      </w:r>
-      <w:proofErr w:type="spellEnd"/>
-      <w:r>
-        <w:rPr>
-          <w:b/>
-          <w:bCs/>
-          <w:highlight w:val="yellow"/>
-        </w:rPr>
-        <w:t xml:space="preserve"> --</w:t>
-      </w:r>
-      <w:proofErr w:type="spellStart"/>
-      <w:r>
-        <w:rPr>
-          <w:b/>
-          <w:bCs/>
-          <w:highlight w:val="yellow"/>
-        </w:rPr>
-        <w:t>httpPort</w:t>
-      </w:r>
-      <w:proofErr w:type="spellEnd"/>
-      <w:r>
-        <w:rPr>
-          <w:b/>
-          <w:bCs/>
-          <w:highlight w:val="yellow"/>
-        </w:rPr>
-        <w:t>=9090</w:t>
+        <w:t>java -jar jenkins.war --httpPort=9090</w:t>
       </w:r>
     </w:p>
     <w:p>
@@ -2876,10 +2507,7 @@
         </w:numPr>
       </w:pPr>
       <w:r>
-        <w:t>DEMO</w:t>
-      </w:r>
-      <w:r>
-        <w:t xml:space="preserve"> purpose install search on google "</w:t>
+        <w:t>DEMO purpose install search on google "</w:t>
       </w:r>
       <w:r>
         <w:rPr>
@@ -2917,7 +2545,6 @@
       <w:r>
         <w:t xml:space="preserve"> and install sample war file "</w:t>
       </w:r>
-      <w:proofErr w:type="spellStart"/>
       <w:r>
         <w:rPr>
           <w:b/>
@@ -2925,7 +2552,6 @@
         </w:rPr>
         <w:t>sample.war</w:t>
       </w:r>
-      <w:proofErr w:type="spellEnd"/>
       <w:r>
         <w:t>"</w:t>
       </w:r>
@@ -2978,14 +2604,7 @@
           <w:b/>
           <w:bCs/>
         </w:rPr>
-        <w:t>B</w:t>
-      </w:r>
-      <w:r>
-        <w:rPr>
-          <w:b/>
-          <w:bCs/>
-        </w:rPr>
-        <w:t>uild step</w:t>
+        <w:t>Build step</w:t>
       </w:r>
       <w:r>
         <w:t xml:space="preserve">-&gt; Select </w:t>
@@ -3040,6 +2659,7 @@
         </w:numPr>
       </w:pPr>
       <w:r>
+        <w:lastRenderedPageBreak/>
         <w:t xml:space="preserve">Go to </w:t>
       </w:r>
       <w:r>
@@ -3072,16 +2692,7 @@
         </w:numPr>
       </w:pPr>
       <w:r>
-        <w:lastRenderedPageBreak/>
-        <w:t xml:space="preserve">Context field value is : </w:t>
-      </w:r>
-      <w:proofErr w:type="spellStart"/>
-      <w:r>
-        <w:t>sample.war</w:t>
-      </w:r>
-      <w:proofErr w:type="spellEnd"/>
-      <w:r>
-        <w:t xml:space="preserve"> (file name)</w:t>
+        <w:t>Context field value is : sample.war (file name)</w:t>
       </w:r>
     </w:p>
     <w:p>
@@ -3185,23 +2796,7 @@
           <w:b/>
           <w:bCs/>
         </w:rPr>
-        <w:t xml:space="preserve">: go to tomcat </w:t>
-      </w:r>
-      <w:proofErr w:type="spellStart"/>
-      <w:r>
-        <w:rPr>
-          <w:b/>
-          <w:bCs/>
-        </w:rPr>
-        <w:t>dir</w:t>
-      </w:r>
-      <w:proofErr w:type="spellEnd"/>
-      <w:r>
-        <w:rPr>
-          <w:b/>
-          <w:bCs/>
-        </w:rPr>
-        <w:t>: E:\Tomcat\bin-&gt;run startup.bat</w:t>
+        <w:t>: go to tomcat dir: E:\Tomcat\bin-&gt;run startup.bat</w:t>
       </w:r>
     </w:p>
     <w:p>
@@ -3218,7 +2813,6 @@
       <w:r>
         <w:t xml:space="preserve">dd tomcat container details in </w:t>
       </w:r>
-      <w:proofErr w:type="spellStart"/>
       <w:r>
         <w:rPr>
           <w:b/>
@@ -3226,7 +2820,6 @@
         </w:rPr>
         <w:t>Automated_Deployment_Test</w:t>
       </w:r>
-      <w:proofErr w:type="spellEnd"/>
       <w:r>
         <w:t xml:space="preserve"> job</w:t>
       </w:r>
@@ -3240,15 +2833,7 @@
         </w:numPr>
       </w:pPr>
       <w:r>
-        <w:t xml:space="preserve">If you do not see username and password field then click on Add button which will navigate to Jenkins Credentials Provider: Jenkins dialog. Enter the user name and </w:t>
-      </w:r>
-      <w:proofErr w:type="spellStart"/>
-      <w:r>
-        <w:t>pwd</w:t>
-      </w:r>
-      <w:proofErr w:type="spellEnd"/>
-      <w:r>
-        <w:t xml:space="preserve"> which you have entered in your tomcat-users.xml</w:t>
+        <w:t>If you do not see username and password field then click on Add button which will navigate to Jenkins Credentials Provider: Jenkins dialog. Enter the user name and pwd which you have entered in your tomcat-users.xml</w:t>
       </w:r>
     </w:p>
     <w:p>
@@ -3274,17 +2859,8 @@
           <w:b/>
           <w:bCs/>
         </w:rPr>
-        <w:t xml:space="preserve">username: deployer, </w:t>
-      </w:r>
-      <w:proofErr w:type="spellStart"/>
-      <w:r>
-        <w:rPr>
-          <w:b/>
-          <w:bCs/>
-        </w:rPr>
-        <w:t>password:deployer</w:t>
-      </w:r>
-      <w:proofErr w:type="spellEnd"/>
+        <w:t>username: deployer, password:deployer</w:t>
+      </w:r>
     </w:p>
     <w:p>
       <w:pPr>
@@ -3303,23 +2879,7 @@
           <w:b/>
           <w:bCs/>
         </w:rPr>
-        <w:t xml:space="preserve">Run and validate your deployment job: </w:t>
-      </w:r>
-      <w:proofErr w:type="spellStart"/>
-      <w:r>
-        <w:rPr>
-          <w:b/>
-          <w:bCs/>
-        </w:rPr>
-        <w:t>Automated_Deployment_Test</w:t>
-      </w:r>
-      <w:proofErr w:type="spellEnd"/>
-      <w:r>
-        <w:rPr>
-          <w:b/>
-          <w:bCs/>
-        </w:rPr>
-        <w:t>:</w:t>
+        <w:t>Run and validate your deployment job: Automated_Deployment_Test:</w:t>
       </w:r>
     </w:p>
     <w:p>
@@ -3342,10 +2902,7 @@
         <w:t xml:space="preserve"> </w:t>
       </w:r>
       <w:r>
-        <w:t>V</w:t>
-      </w:r>
-      <w:r>
-        <w:t>erify with url</w:t>
+        <w:t>Verify with url</w:t>
       </w:r>
       <w:r>
         <w:rPr>
@@ -3384,21 +2941,12 @@
           <w:bCs/>
         </w:rPr>
       </w:pPr>
-      <w:proofErr w:type="spellStart"/>
-      <w:r>
-        <w:rPr>
-          <w:b/>
-          <w:bCs/>
-        </w:rPr>
-        <w:t>sample.war</w:t>
-      </w:r>
-      <w:proofErr w:type="spellEnd"/>
-      <w:r>
-        <w:rPr>
-          <w:b/>
-          <w:bCs/>
-        </w:rPr>
-        <w:t xml:space="preserve"> </w:t>
+      <w:r>
+        <w:rPr>
+          <w:b/>
+          <w:bCs/>
+        </w:rPr>
+        <w:t xml:space="preserve">sample.war </w:t>
       </w:r>
       <w:r>
         <w:t>file placed after job execution location</w:t>
@@ -3429,43 +2977,7 @@
           <w:bCs/>
           <w:highlight w:val="yellow"/>
         </w:rPr>
-        <w:t xml:space="preserve">Tomcat 8 also works with Tomcat 7.x selection from </w:t>
-      </w:r>
-      <w:proofErr w:type="spellStart"/>
-      <w:r>
-        <w:rPr>
-          <w:b/>
-          <w:bCs/>
-          <w:highlight w:val="yellow"/>
-        </w:rPr>
-        <w:t>jenkins</w:t>
-      </w:r>
-      <w:proofErr w:type="spellEnd"/>
-      <w:r>
-        <w:rPr>
-          <w:b/>
-          <w:bCs/>
-          <w:highlight w:val="yellow"/>
-        </w:rPr>
-        <w:t xml:space="preserve"> job </w:t>
-      </w:r>
-      <w:proofErr w:type="spellStart"/>
-      <w:r>
-        <w:rPr>
-          <w:b/>
-          <w:bCs/>
-          <w:highlight w:val="yellow"/>
-        </w:rPr>
-        <w:t>cconfiguration</w:t>
-      </w:r>
-      <w:proofErr w:type="spellEnd"/>
-      <w:r>
-        <w:rPr>
-          <w:b/>
-          <w:bCs/>
-          <w:highlight w:val="yellow"/>
-        </w:rPr>
-        <w:t xml:space="preserve"> side</w:t>
+        <w:t>Tomcat 8 also works with Tomcat 7.x selection from jenkins job cconfiguration side</w:t>
       </w:r>
       <w:r>
         <w:rPr>
@@ -3496,17 +3008,8 @@
           <w:b/>
           <w:bCs/>
         </w:rPr>
-        <w:t xml:space="preserve">T-12 How to send email notification using </w:t>
-      </w:r>
-      <w:proofErr w:type="spellStart"/>
-      <w:r>
-        <w:rPr>
-          <w:b/>
-          <w:bCs/>
-        </w:rPr>
-        <w:t>jenkins</w:t>
-      </w:r>
-      <w:proofErr w:type="spellEnd"/>
+        <w:t>T-12 How to send email notification using jenkins</w:t>
+      </w:r>
       <w:r>
         <w:t>=============================</w:t>
       </w:r>
@@ -3595,13 +3098,8 @@
         </w:numPr>
       </w:pPr>
       <w:r>
-        <w:t xml:space="preserve">username: </w:t>
-      </w:r>
-      <w:proofErr w:type="spellStart"/>
-      <w:r>
-        <w:t>saini.ashu</w:t>
-      </w:r>
-      <w:proofErr w:type="spellEnd"/>
+        <w:t>username: saini.ashu</w:t>
+      </w:r>
     </w:p>
     <w:p>
       <w:pPr>
@@ -3624,23 +3122,7 @@
         </w:numPr>
       </w:pPr>
       <w:r>
-        <w:t xml:space="preserve">Use SSL </w:t>
-      </w:r>
-      <w:proofErr w:type="spellStart"/>
-      <w:r>
-        <w:t>incase</w:t>
-      </w:r>
-      <w:proofErr w:type="spellEnd"/>
-      <w:r>
-        <w:t xml:space="preserve"> of </w:t>
-      </w:r>
-      <w:proofErr w:type="spellStart"/>
-      <w:r>
-        <w:t>gmail</w:t>
-      </w:r>
-      <w:proofErr w:type="spellEnd"/>
-      <w:r>
-        <w:t xml:space="preserve"> checked the check box</w:t>
+        <w:t>Use SSL incase of gmail checked the check box</w:t>
       </w:r>
     </w:p>
     <w:p>
@@ -3785,15 +3267,7 @@
         <w:t>G</w:t>
       </w:r>
       <w:r>
-        <w:t xml:space="preserve">o to sample Deploy Job got configure and under Build Triggers section checked "Build after other projects are built". Also enter the chained </w:t>
-      </w:r>
-      <w:proofErr w:type="spellStart"/>
-      <w:r>
-        <w:t>job:Sample</w:t>
-      </w:r>
-      <w:proofErr w:type="spellEnd"/>
-      <w:r>
-        <w:t xml:space="preserve"> Build Job</w:t>
+        <w:t>o to sample Deploy Job got configure and under Build Triggers section checked "Build after other projects are built". Also enter the chained job:Sample Build Job</w:t>
       </w:r>
     </w:p>
     <w:p>
@@ -3805,15 +3279,7 @@
         </w:numPr>
       </w:pPr>
       <w:r>
-        <w:t xml:space="preserve">Go to Sample test Job got configure and under Build Triggers section checked "Build after other projects are built". Also enter the chained </w:t>
-      </w:r>
-      <w:proofErr w:type="spellStart"/>
-      <w:r>
-        <w:t>job:Sample</w:t>
-      </w:r>
-      <w:proofErr w:type="spellEnd"/>
-      <w:r>
-        <w:t xml:space="preserve"> Deploy Job</w:t>
+        <w:t>Go to Sample test Job got configure and under Build Triggers section checked "Build after other projects are built". Also enter the chained job:Sample Deploy Job</w:t>
       </w:r>
     </w:p>
     <w:p>
@@ -3825,6 +3291,7 @@
         </w:numPr>
       </w:pPr>
       <w:r>
+        <w:lastRenderedPageBreak/>
         <w:t>E</w:t>
       </w:r>
       <w:r>
@@ -3840,7 +3307,6 @@
         </w:numPr>
       </w:pPr>
       <w:r>
-        <w:lastRenderedPageBreak/>
         <w:t>Now, install "</w:t>
       </w:r>
       <w:r>
@@ -3934,15 +3400,7 @@
         </w:numPr>
       </w:pPr>
       <w:r>
-        <w:t xml:space="preserve">Also click on view </w:t>
-      </w:r>
-      <w:proofErr w:type="spellStart"/>
-      <w:r>
-        <w:t>fullscreen</w:t>
-      </w:r>
-      <w:proofErr w:type="spellEnd"/>
-      <w:r>
-        <w:t xml:space="preserve"> and you can see the radiator/full view</w:t>
+        <w:t>Also click on view fullscreen and you can see the radiator/full view</w:t>
       </w:r>
     </w:p>
     <w:p>
@@ -4051,7 +3509,6 @@
       <w:r>
         <w:t>tial job from dropdown "</w:t>
       </w:r>
-      <w:proofErr w:type="spellStart"/>
       <w:r>
         <w:rPr>
           <w:b/>
@@ -4059,7 +3516,6 @@
         </w:rPr>
         <w:t>Sample_Build_Job</w:t>
       </w:r>
-      <w:proofErr w:type="spellEnd"/>
       <w:r>
         <w:t>" under the Pipeline flow: layout and click and save.</w:t>
       </w:r>
@@ -4185,15 +3641,7 @@
         </w:numPr>
       </w:pPr>
       <w:r>
-        <w:t xml:space="preserve">Blue Ocean is available if your </w:t>
-      </w:r>
-      <w:proofErr w:type="spellStart"/>
-      <w:r>
-        <w:t>jenkins</w:t>
-      </w:r>
-      <w:proofErr w:type="spellEnd"/>
-      <w:r>
-        <w:t xml:space="preserve"> version is 2.7 or above</w:t>
+        <w:t>Blue Ocean is available if your jenkins version is 2.7 or above</w:t>
       </w:r>
     </w:p>
     <w:p/>
@@ -4303,7 +3751,6 @@
         <w:ind w:left="360"/>
       </w:pPr>
       <w:r>
-        <w:lastRenderedPageBreak/>
         <w:t>==========</w:t>
       </w:r>
       <w:r>
@@ -4429,15 +3876,7 @@
         </w:numPr>
       </w:pPr>
       <w:r>
-        <w:t>Create free style job/</w:t>
-      </w:r>
-      <w:proofErr w:type="spellStart"/>
-      <w:r>
-        <w:t>Job_creation</w:t>
-      </w:r>
-      <w:proofErr w:type="spellEnd"/>
-      <w:r>
-        <w:t>/build</w:t>
+        <w:t>Create free style job/Job_creation/build</w:t>
       </w:r>
     </w:p>
     <w:p>
@@ -4472,25 +3911,7 @@
           <w:bCs/>
           <w:highlight w:val="yellow"/>
         </w:rPr>
-        <w:t>%</w:t>
-      </w:r>
-      <w:proofErr w:type="spellStart"/>
-      <w:r>
-        <w:rPr>
-          <w:b/>
-          <w:bCs/>
-          <w:highlight w:val="yellow"/>
-        </w:rPr>
-        <w:t>parametername</w:t>
-      </w:r>
-      <w:proofErr w:type="spellEnd"/>
-      <w:r>
-        <w:rPr>
-          <w:b/>
-          <w:bCs/>
-          <w:highlight w:val="yellow"/>
-        </w:rPr>
-        <w:t>%</w:t>
+        <w:t>%parametername%</w:t>
       </w:r>
     </w:p>
     <w:p>
@@ -4514,15 +3935,7 @@
         </w:numPr>
       </w:pPr>
       <w:r>
-        <w:t>*</w:t>
-      </w:r>
-      <w:proofErr w:type="spellStart"/>
-      <w:r>
-        <w:t>nux</w:t>
-      </w:r>
-      <w:proofErr w:type="spellEnd"/>
-      <w:r>
-        <w:t>/mac:</w:t>
+        <w:t>*nux/mac:</w:t>
       </w:r>
     </w:p>
     <w:p>
@@ -4534,13 +3947,8 @@
         </w:numPr>
       </w:pPr>
       <w:r>
-        <w:t>$</w:t>
-      </w:r>
-      <w:proofErr w:type="spellStart"/>
-      <w:r>
-        <w:t>parametername</w:t>
-      </w:r>
-      <w:proofErr w:type="spellEnd"/>
+        <w:t>$parametername</w:t>
+      </w:r>
     </w:p>
     <w:p>
       <w:pPr>
@@ -4551,15 +3959,7 @@
         </w:numPr>
       </w:pPr>
       <w:r>
-        <w:t>${</w:t>
-      </w:r>
-      <w:proofErr w:type="spellStart"/>
-      <w:r>
-        <w:t>parametername</w:t>
-      </w:r>
-      <w:proofErr w:type="spellEnd"/>
-      <w:r>
-        <w:t>}</w:t>
+        <w:t>${parametername}</w:t>
       </w:r>
     </w:p>
     <w:p>
@@ -4571,15 +3971,7 @@
         </w:numPr>
       </w:pPr>
       <w:r>
-        <w:t>"${</w:t>
-      </w:r>
-      <w:proofErr w:type="spellStart"/>
-      <w:r>
-        <w:t>parametername</w:t>
-      </w:r>
-      <w:proofErr w:type="spellEnd"/>
-      <w:r>
-        <w:t>}"</w:t>
+        <w:t>"${parametername}"</w:t>
       </w:r>
     </w:p>
     <w:p>
@@ -4819,13 +4211,8 @@
         <w:t xml:space="preserve"> = </w:t>
       </w:r>
       <w:r>
-        <w:t xml:space="preserve">chrome, edge, firefox, </w:t>
-      </w:r>
-      <w:proofErr w:type="spellStart"/>
-      <w:r>
-        <w:t>ie</w:t>
-      </w:r>
-      <w:proofErr w:type="spellEnd"/>
+        <w:t>chrome, edge, firefox, ie</w:t>
+      </w:r>
     </w:p>
     <w:p>
       <w:pPr>
@@ -4848,6 +4235,7 @@
         </w:numPr>
       </w:pPr>
       <w:r>
+        <w:lastRenderedPageBreak/>
         <w:t>Click Save.</w:t>
       </w:r>
     </w:p>
@@ -4869,7 +4257,6 @@
         </w:numPr>
       </w:pPr>
       <w:r>
-        <w:lastRenderedPageBreak/>
         <w:t>W</w:t>
       </w:r>
       <w:r>
@@ -4913,15 +4300,7 @@
         <w:t xml:space="preserve"> </w:t>
       </w:r>
       <w:r>
-        <w:t xml:space="preserve">How to RUN </w:t>
-      </w:r>
-      <w:proofErr w:type="spellStart"/>
-      <w:r>
-        <w:t>jenkins</w:t>
-      </w:r>
-      <w:proofErr w:type="spellEnd"/>
-      <w:r>
-        <w:t xml:space="preserve"> job from command line</w:t>
+        <w:t>How to RUN jenkins job from command line</w:t>
       </w:r>
       <w:r>
         <w:t>================================</w:t>
@@ -4948,15 +4327,7 @@
         </w:numPr>
       </w:pPr>
       <w:r>
-        <w:t xml:space="preserve">Pasted in your same location where you places </w:t>
-      </w:r>
-      <w:proofErr w:type="spellStart"/>
-      <w:r>
-        <w:t>Jenkins.war</w:t>
-      </w:r>
-      <w:proofErr w:type="spellEnd"/>
-      <w:r>
-        <w:t xml:space="preserve"> file</w:t>
+        <w:t>Pasted in your same location where you places Jenkins.war file</w:t>
       </w:r>
     </w:p>
     <w:p>
@@ -4971,15 +4342,7 @@
         <w:t>B</w:t>
       </w:r>
       <w:r>
-        <w:t xml:space="preserve">efore do anything just change the </w:t>
-      </w:r>
-      <w:proofErr w:type="spellStart"/>
-      <w:r>
-        <w:t>jenkins</w:t>
-      </w:r>
-      <w:proofErr w:type="spellEnd"/>
-      <w:r>
-        <w:t xml:space="preserve"> settings:</w:t>
+        <w:t>efore do anything just change the jenkins settings:</w:t>
       </w:r>
     </w:p>
     <w:p>
@@ -4991,15 +4354,7 @@
         </w:numPr>
       </w:pPr>
       <w:r>
-        <w:t xml:space="preserve">Go to the manage </w:t>
-      </w:r>
-      <w:proofErr w:type="spellStart"/>
-      <w:r>
-        <w:t>jenkins</w:t>
-      </w:r>
-      <w:proofErr w:type="spellEnd"/>
-      <w:r>
-        <w:t xml:space="preserve"> -&gt;  Click "Configure Global Security" select "Anyone can do anything" in Authorization section and save</w:t>
+        <w:t>Go to the manage jenkins -&gt;  Click "Configure Global Security" select "Anyone can do anything" in Authorization section and save</w:t>
       </w:r>
       <w:r>
         <w:t>.</w:t>
@@ -5021,43 +4376,10 @@
           <w:b/>
           <w:bCs/>
         </w:rPr>
-        <w:t>java -jar jenkins-cli.jar -s http://localhost:9090/ -</w:t>
-      </w:r>
-      <w:proofErr w:type="spellStart"/>
-      <w:r>
-        <w:rPr>
-          <w:b/>
-          <w:bCs/>
-        </w:rPr>
-        <w:t>webSocket</w:t>
-      </w:r>
-      <w:proofErr w:type="spellEnd"/>
-      <w:r>
-        <w:rPr>
-          <w:b/>
-          <w:bCs/>
-        </w:rPr>
-        <w:t xml:space="preserve"> build </w:t>
-      </w:r>
-      <w:proofErr w:type="spellStart"/>
-      <w:r>
-        <w:rPr>
-          <w:b/>
-          <w:bCs/>
-        </w:rPr>
-        <w:t>Job_creation</w:t>
-      </w:r>
-      <w:proofErr w:type="spellEnd"/>
-      <w:r>
-        <w:t xml:space="preserve">" . </w:t>
-      </w:r>
-      <w:proofErr w:type="spellStart"/>
-      <w:r>
-        <w:t>Job_creation</w:t>
-      </w:r>
-      <w:proofErr w:type="spellEnd"/>
-      <w:r>
-        <w:t xml:space="preserve"> is your job name which you want to execute</w:t>
+        <w:t>java -jar jenkins-cli.jar -s http://localhost:9090/ -webSocket build Job_creation</w:t>
+      </w:r>
+      <w:r>
+        <w:t>" . Job_creation is your job name which you want to execute</w:t>
       </w:r>
       <w:r>
         <w:t>.</w:t>
@@ -5094,39 +4416,7 @@
           <w:b/>
           <w:bCs/>
         </w:rPr>
-        <w:t>java -jar jenkins-cli.jar -s http://localhost:9090/ -</w:t>
-      </w:r>
-      <w:proofErr w:type="spellStart"/>
-      <w:r>
-        <w:rPr>
-          <w:b/>
-          <w:bCs/>
-        </w:rPr>
-        <w:t>webSocket</w:t>
-      </w:r>
-      <w:proofErr w:type="spellEnd"/>
-      <w:r>
-        <w:rPr>
-          <w:b/>
-          <w:bCs/>
-        </w:rPr>
-        <w:t xml:space="preserve"> build </w:t>
-      </w:r>
-      <w:proofErr w:type="spellStart"/>
-      <w:r>
-        <w:rPr>
-          <w:b/>
-          <w:bCs/>
-        </w:rPr>
-        <w:t>Job_creation</w:t>
-      </w:r>
-      <w:proofErr w:type="spellEnd"/>
-      <w:r>
-        <w:rPr>
-          <w:b/>
-          <w:bCs/>
-        </w:rPr>
-        <w:t xml:space="preserve"> -f</w:t>
+        <w:t>java -jar jenkins-cli.jar -s http://localhost:9090/ -webSocket build Job_creation -f</w:t>
       </w:r>
       <w:r>
         <w:t>"</w:t>
@@ -5156,15 +4446,7 @@
         </w:numPr>
       </w:pPr>
       <w:r>
-        <w:t xml:space="preserve">Only logged in user can access: Go to the manage </w:t>
-      </w:r>
-      <w:proofErr w:type="spellStart"/>
-      <w:r>
-        <w:t>jenkins</w:t>
-      </w:r>
-      <w:proofErr w:type="spellEnd"/>
-      <w:r>
-        <w:t xml:space="preserve"> -&gt;  Click "</w:t>
+        <w:t>Only logged in user can access: Go to the manage jenkins -&gt;  Click "</w:t>
       </w:r>
       <w:r>
         <w:rPr>
@@ -5210,39 +4492,7 @@
           <w:b/>
           <w:bCs/>
         </w:rPr>
-        <w:t>java -jar jenkins-cli.jar -s http://localhost:9090/ -</w:t>
-      </w:r>
-      <w:proofErr w:type="spellStart"/>
-      <w:r>
-        <w:rPr>
-          <w:b/>
-          <w:bCs/>
-        </w:rPr>
-        <w:t>webSocket</w:t>
-      </w:r>
-      <w:proofErr w:type="spellEnd"/>
-      <w:r>
-        <w:rPr>
-          <w:b/>
-          <w:bCs/>
-        </w:rPr>
-        <w:t xml:space="preserve"> build </w:t>
-      </w:r>
-      <w:proofErr w:type="spellStart"/>
-      <w:r>
-        <w:rPr>
-          <w:b/>
-          <w:bCs/>
-        </w:rPr>
-        <w:t>Job_creation</w:t>
-      </w:r>
-      <w:proofErr w:type="spellEnd"/>
-      <w:r>
-        <w:rPr>
-          <w:b/>
-          <w:bCs/>
-        </w:rPr>
-        <w:t xml:space="preserve"> -f" --username=admin --password=admin</w:t>
+        <w:t>java -jar jenkins-cli.jar -s http://localhost:9090/ -webSocket build Job_creation -f" --username=admin --password=admin</w:t>
       </w:r>
     </w:p>
     <w:p>
@@ -5262,15 +4512,7 @@
         <w:t>21</w:t>
       </w:r>
       <w:r>
-        <w:t xml:space="preserve">How to RUN parameter </w:t>
-      </w:r>
-      <w:proofErr w:type="spellStart"/>
-      <w:r>
-        <w:t>jenkins</w:t>
-      </w:r>
-      <w:proofErr w:type="spellEnd"/>
-      <w:r>
-        <w:t xml:space="preserve"> job from command line</w:t>
+        <w:t>How to RUN parameter jenkins job from command line</w:t>
       </w:r>
       <w:r>
         <w:t>=======================</w:t>
@@ -5300,23 +4542,7 @@
         </w:numPr>
       </w:pPr>
       <w:r>
-        <w:t>Open new command prompt go to the location where you "jenkins-cli.jar" place and run this command: "java -jar jenkins-cli.jar -s http://localhost:9090/ -</w:t>
-      </w:r>
-      <w:proofErr w:type="spellStart"/>
-      <w:r>
-        <w:t>webSocket</w:t>
-      </w:r>
-      <w:proofErr w:type="spellEnd"/>
-      <w:r>
-        <w:t xml:space="preserve"> build </w:t>
-      </w:r>
-      <w:proofErr w:type="spellStart"/>
-      <w:r>
-        <w:t>Job_creation</w:t>
-      </w:r>
-      <w:proofErr w:type="spellEnd"/>
-      <w:r>
-        <w:t xml:space="preserve"> -s -v -p MESSAGE=HELLO</w:t>
+        <w:t>Open new command prompt go to the location where you "jenkins-cli.jar" place and run this command: "java -jar jenkins-cli.jar -s http://localhost:9090/ -webSocket build Job_creation -s -v -p MESSAGE=HELLO</w:t>
       </w:r>
     </w:p>
     <w:p/>
@@ -5325,10 +4551,7 @@
         <w:t xml:space="preserve">============T- </w:t>
       </w:r>
       <w:r>
-        <w:t>2</w:t>
-      </w:r>
-      <w:r>
-        <w:t xml:space="preserve">2 </w:t>
+        <w:t xml:space="preserve">22 </w:t>
       </w:r>
       <w:r>
         <w:t>How to create parameters with check box, radio button, dropdown</w:t>
@@ -5379,15 +4602,8 @@
         </w:numPr>
       </w:pPr>
       <w:r>
-        <w:t>Create a new job "</w:t>
-      </w:r>
-      <w:proofErr w:type="spellStart"/>
-      <w:r>
-        <w:t>Extended_Parameterized_job</w:t>
-      </w:r>
-      <w:proofErr w:type="spellEnd"/>
-      <w:r>
-        <w:t>" free style.</w:t>
+        <w:lastRenderedPageBreak/>
+        <w:t>Create a new job "Extended_Parameterized_job" free style.</w:t>
       </w:r>
     </w:p>
     <w:p>
@@ -5399,7 +4615,6 @@
         </w:numPr>
       </w:pPr>
       <w:r>
-        <w:lastRenderedPageBreak/>
         <w:t>Under General Tab Select "</w:t>
       </w:r>
       <w:r>
@@ -5550,13 +4765,8 @@
         </w:numPr>
       </w:pPr>
       <w:r>
-        <w:t xml:space="preserve">value: </w:t>
-      </w:r>
-      <w:proofErr w:type="spellStart"/>
-      <w:r>
-        <w:t>chrome,firefox,safari,edge,ie,opera</w:t>
-      </w:r>
-      <w:proofErr w:type="spellEnd"/>
+        <w:t>value: chrome,firefox,safari,edge,ie,opera</w:t>
+      </w:r>
     </w:p>
     <w:p>
       <w:pPr>
@@ -5610,15 +4820,7 @@
         </w:numPr>
       </w:pPr>
       <w:r>
-        <w:t>Now user can see the option on the respective job: "</w:t>
-      </w:r>
-      <w:proofErr w:type="spellStart"/>
-      <w:r>
-        <w:t>Extended_Parameterized_job</w:t>
-      </w:r>
-      <w:proofErr w:type="spellEnd"/>
-      <w:r>
-        <w:t>"</w:t>
+        <w:t>Now user can see the option on the respective job: "Extended_Parameterized_job"</w:t>
       </w:r>
     </w:p>
     <w:p>
@@ -5649,10 +4851,7 @@
         </w:numPr>
       </w:pPr>
       <w:r>
-        <w:t>C</w:t>
-      </w:r>
-      <w:r>
-        <w:t>hrome</w:t>
+        <w:t>Chrome</w:t>
       </w:r>
     </w:p>
     <w:p>
@@ -5664,10 +4863,7 @@
         </w:numPr>
       </w:pPr>
       <w:r>
-        <w:t>E</w:t>
-      </w:r>
-      <w:r>
-        <w:t>dge</w:t>
+        <w:t>Edge</w:t>
       </w:r>
     </w:p>
     <w:p>
@@ -5679,10 +4875,7 @@
         </w:numPr>
       </w:pPr>
       <w:r>
-        <w:t>F</w:t>
-      </w:r>
-      <w:r>
-        <w:t>irefox</w:t>
+        <w:t>Firefox</w:t>
       </w:r>
     </w:p>
     <w:p>
@@ -5817,15 +5010,7 @@
         </w:numPr>
       </w:pPr>
       <w:r>
-        <w:t xml:space="preserve">go to manage </w:t>
-      </w:r>
-      <w:proofErr w:type="spellStart"/>
-      <w:r>
-        <w:t>jenkins</w:t>
-      </w:r>
-      <w:proofErr w:type="spellEnd"/>
-      <w:r>
-        <w:t>- &gt;manage plugins-&gt;</w:t>
+        <w:t>go to manage jenkins- &gt;manage plugins-&gt;</w:t>
       </w:r>
     </w:p>
     <w:p>
@@ -5849,21 +5034,8 @@
         </w:numPr>
       </w:pPr>
       <w:r>
-        <w:t xml:space="preserve">create two jobs, in my case </w:t>
-      </w:r>
-      <w:proofErr w:type="spellStart"/>
-      <w:r>
-        <w:t>Parameterized_Job</w:t>
-      </w:r>
-      <w:proofErr w:type="spellEnd"/>
-      <w:r>
-        <w:t xml:space="preserve"> and </w:t>
-      </w:r>
-      <w:proofErr w:type="spellStart"/>
-      <w:r>
-        <w:t>Trigger_Job</w:t>
-      </w:r>
-      <w:proofErr w:type="spellEnd"/>
+        <w:t>create two jobs, in my case Parameterized_Job and Trigger_Job</w:t>
+      </w:r>
     </w:p>
     <w:p>
       <w:pPr>
@@ -5874,15 +5046,7 @@
         </w:numPr>
       </w:pPr>
       <w:r>
-        <w:t>Go the post section of "</w:t>
-      </w:r>
-      <w:proofErr w:type="spellStart"/>
-      <w:r>
-        <w:t>Trigger_Job</w:t>
-      </w:r>
-      <w:proofErr w:type="spellEnd"/>
-      <w:r>
-        <w:t>" and select "Trigger parameterized build on other projects". Enter the following information:</w:t>
+        <w:t>Go the post section of "Trigger_Job" and select "Trigger parameterized build on other projects". Enter the following information:</w:t>
       </w:r>
     </w:p>
     <w:p>
@@ -5894,15 +5058,8 @@
         </w:numPr>
       </w:pPr>
       <w:r>
-        <w:t>Projects to build: "</w:t>
-      </w:r>
-      <w:proofErr w:type="spellStart"/>
-      <w:r>
-        <w:t>Parameterized_Job</w:t>
-      </w:r>
-      <w:proofErr w:type="spellEnd"/>
-      <w:r>
-        <w:t>"</w:t>
+        <w:lastRenderedPageBreak/>
+        <w:t>Projects to build: "Parameterized_Job"</w:t>
       </w:r>
     </w:p>
     <w:p>
@@ -5914,7 +5071,6 @@
         </w:numPr>
       </w:pPr>
       <w:r>
-        <w:lastRenderedPageBreak/>
         <w:t>Trigger when build is: "stable"</w:t>
       </w:r>
     </w:p>
@@ -5942,15 +5098,7 @@
         </w:numPr>
       </w:pPr>
       <w:r>
-        <w:t xml:space="preserve">For </w:t>
-      </w:r>
-      <w:proofErr w:type="spellStart"/>
-      <w:r>
-        <w:t>eg</w:t>
-      </w:r>
-      <w:proofErr w:type="spellEnd"/>
-      <w:r>
-        <w:t>:</w:t>
+        <w:t>For eg:</w:t>
       </w:r>
     </w:p>
     <w:p>
@@ -5974,31 +5122,7 @@
         </w:numPr>
       </w:pPr>
       <w:r>
-        <w:t>Run the "</w:t>
-      </w:r>
-      <w:proofErr w:type="spellStart"/>
-      <w:r>
-        <w:t>Trigger_Job</w:t>
-      </w:r>
-      <w:proofErr w:type="spellEnd"/>
-      <w:r>
-        <w:t xml:space="preserve">" and you can see </w:t>
-      </w:r>
-      <w:proofErr w:type="spellStart"/>
-      <w:r>
-        <w:t>Parameterized_Job</w:t>
-      </w:r>
-      <w:proofErr w:type="spellEnd"/>
-      <w:r>
-        <w:t xml:space="preserve"> is execute by "</w:t>
-      </w:r>
-      <w:proofErr w:type="spellStart"/>
-      <w:r>
-        <w:t>Trigger_Job</w:t>
-      </w:r>
-      <w:proofErr w:type="spellEnd"/>
-      <w:r>
-        <w:t>"</w:t>
+        <w:t>Run the "Trigger_Job" and you can see Parameterized_Job is execute by "Trigger_Job"</w:t>
       </w:r>
     </w:p>
     <w:p>
@@ -9029,6 +8153,7 @@
     <w:lsdException w:name="HTML Sample" w:semiHidden="1" w:unhideWhenUsed="1"/>
     <w:lsdException w:name="HTML Typewriter" w:semiHidden="1" w:unhideWhenUsed="1"/>
     <w:lsdException w:name="HTML Variable" w:semiHidden="1" w:unhideWhenUsed="1"/>
+    <w:lsdException w:name="Normal Table" w:semiHidden="1" w:unhideWhenUsed="1"/>
     <w:lsdException w:name="annotation subject" w:semiHidden="1" w:unhideWhenUsed="1"/>
     <w:lsdException w:name="No List" w:semiHidden="1" w:unhideWhenUsed="1"/>
     <w:lsdException w:name="Outline List 1" w:semiHidden="1" w:unhideWhenUsed="1"/>
@@ -9075,8 +8200,10 @@
     <w:lsdException w:name="Table Subtle 2" w:semiHidden="1" w:unhideWhenUsed="1"/>
     <w:lsdException w:name="Table Web 1" w:semiHidden="1" w:unhideWhenUsed="1"/>
     <w:lsdException w:name="Table Web 2" w:semiHidden="1" w:unhideWhenUsed="1"/>
+    <w:lsdException w:name="Table Web 3" w:semiHidden="1" w:unhideWhenUsed="1"/>
     <w:lsdException w:name="Balloon Text" w:semiHidden="1" w:unhideWhenUsed="1"/>
     <w:lsdException w:name="Table Grid" w:uiPriority="39"/>
+    <w:lsdException w:name="Table Theme" w:semiHidden="1" w:unhideWhenUsed="1"/>
     <w:lsdException w:name="Placeholder Text" w:semiHidden="1"/>
     <w:lsdException w:name="No Spacing" w:uiPriority="1" w:qFormat="1"/>
     <w:lsdException w:name="Light Shading" w:uiPriority="60"/>

</xml_diff>